<commit_message>
adding solution to the question
</commit_message>
<xml_diff>
--- a/DAY-2/Task 1-Decorators in Python.docx
+++ b/DAY-2/Task 1-Decorators in Python.docx
@@ -84,7 +84,25 @@
           <w:sz w:val="24"/>
           <w:szCs w:val="24"/>
         </w:rPr>
-        <w:t xml:space="preserve"> simple function called my_function that prints "Function is called".</w:t>
+        <w:t xml:space="preserve"> simple function called </w:t>
+      </w:r>
+      <w:proofErr w:type="spellStart"/>
+      <w:r>
+        <w:rPr>
+          <w:rFonts w:ascii="Georgia" w:hAnsi="Georgia"/>
+          <w:sz w:val="24"/>
+          <w:szCs w:val="24"/>
+        </w:rPr>
+        <w:t>my_function</w:t>
+      </w:r>
+      <w:proofErr w:type="spellEnd"/>
+      <w:r>
+        <w:rPr>
+          <w:rFonts w:ascii="Georgia" w:hAnsi="Georgia"/>
+          <w:sz w:val="24"/>
+          <w:szCs w:val="24"/>
+        </w:rPr>
+        <w:t xml:space="preserve"> that prints "Function is called".</w:t>
       </w:r>
     </w:p>
     <w:p>
@@ -108,15 +126,51 @@
           <w:sz w:val="24"/>
           <w:szCs w:val="24"/>
         </w:rPr>
-        <w:t xml:space="preserve">Create a decorator function called my_decorator that prints "Decorator </w:t>
-      </w:r>
-      <w:r>
-        <w:rPr>
-          <w:rFonts w:ascii="Georgia" w:hAnsi="Georgia"/>
-          <w:sz w:val="24"/>
-          <w:szCs w:val="24"/>
-        </w:rPr>
-        <w:t>had modified my_function output</w:t>
+        <w:t xml:space="preserve">Create a decorator function called </w:t>
+      </w:r>
+      <w:proofErr w:type="spellStart"/>
+      <w:r>
+        <w:rPr>
+          <w:rFonts w:ascii="Georgia" w:hAnsi="Georgia"/>
+          <w:sz w:val="24"/>
+          <w:szCs w:val="24"/>
+        </w:rPr>
+        <w:t>my_decorator</w:t>
+      </w:r>
+      <w:proofErr w:type="spellEnd"/>
+      <w:r>
+        <w:rPr>
+          <w:rFonts w:ascii="Georgia" w:hAnsi="Georgia"/>
+          <w:sz w:val="24"/>
+          <w:szCs w:val="24"/>
+        </w:rPr>
+        <w:t xml:space="preserve"> that prints "Decorator </w:t>
+      </w:r>
+      <w:r>
+        <w:rPr>
+          <w:rFonts w:ascii="Georgia" w:hAnsi="Georgia"/>
+          <w:sz w:val="24"/>
+          <w:szCs w:val="24"/>
+        </w:rPr>
+        <w:t xml:space="preserve">had modified </w:t>
+      </w:r>
+      <w:proofErr w:type="spellStart"/>
+      <w:r>
+        <w:rPr>
+          <w:rFonts w:ascii="Georgia" w:hAnsi="Georgia"/>
+          <w:sz w:val="24"/>
+          <w:szCs w:val="24"/>
+        </w:rPr>
+        <w:t>my_function</w:t>
+      </w:r>
+      <w:proofErr w:type="spellEnd"/>
+      <w:r>
+        <w:rPr>
+          <w:rFonts w:ascii="Georgia" w:hAnsi="Georgia"/>
+          <w:sz w:val="24"/>
+          <w:szCs w:val="24"/>
+        </w:rPr>
+        <w:t xml:space="preserve"> output</w:t>
       </w:r>
       <w:r>
         <w:rPr>
@@ -125,6 +179,643 @@
           <w:szCs w:val="24"/>
         </w:rPr>
         <w:t>" and override printing of decorated function.</w:t>
+      </w:r>
+    </w:p>
+    <w:p>
+      <w:pPr>
+        <w:spacing w:line="720" w:lineRule="auto"/>
+        <w:jc w:val="both"/>
+        <w:rPr>
+          <w:rFonts w:ascii="Georgia" w:hAnsi="Georgia"/>
+          <w:sz w:val="24"/>
+          <w:szCs w:val="24"/>
+        </w:rPr>
+      </w:pPr>
+      <w:r>
+        <w:rPr>
+          <w:rFonts w:ascii="Georgia" w:hAnsi="Georgia"/>
+          <w:sz w:val="24"/>
+          <w:szCs w:val="24"/>
+        </w:rPr>
+        <w:t>Ans:</w:t>
+      </w:r>
+    </w:p>
+    <w:p>
+      <w:pPr>
+        <w:shd w:val="clear" w:color="auto" w:fill="2B2B2B"/>
+        <w:tabs>
+          <w:tab w:val="left" w:pos="916"/>
+          <w:tab w:val="left" w:pos="1832"/>
+          <w:tab w:val="left" w:pos="2748"/>
+          <w:tab w:val="left" w:pos="3664"/>
+          <w:tab w:val="left" w:pos="4580"/>
+          <w:tab w:val="left" w:pos="5496"/>
+          <w:tab w:val="left" w:pos="6412"/>
+          <w:tab w:val="left" w:pos="7328"/>
+          <w:tab w:val="left" w:pos="8244"/>
+          <w:tab w:val="left" w:pos="9160"/>
+          <w:tab w:val="left" w:pos="10076"/>
+          <w:tab w:val="left" w:pos="10992"/>
+          <w:tab w:val="left" w:pos="11908"/>
+          <w:tab w:val="left" w:pos="12824"/>
+          <w:tab w:val="left" w:pos="13740"/>
+          <w:tab w:val="left" w:pos="14656"/>
+        </w:tabs>
+        <w:spacing w:after="0" w:line="240" w:lineRule="auto"/>
+        <w:rPr>
+          <w:rFonts w:ascii="Courier New" w:eastAsia="Times New Roman" w:hAnsi="Courier New" w:cs="Courier New"/>
+          <w:color w:val="A9B7C6"/>
+          <w:kern w:val="0"/>
+          <w:sz w:val="20"/>
+          <w:szCs w:val="20"/>
+          <w:lang w:val="en-US"/>
+          <w14:ligatures w14:val="none"/>
+        </w:rPr>
+      </w:pPr>
+      <w:r>
+        <w:rPr>
+          <w:rFonts w:ascii="Courier New" w:eastAsia="Times New Roman" w:hAnsi="Courier New" w:cs="Courier New"/>
+          <w:color w:val="CC7832"/>
+          <w:kern w:val="0"/>
+          <w:sz w:val="20"/>
+          <w:szCs w:val="20"/>
+          <w:lang w:val="en-US"/>
+          <w14:ligatures w14:val="none"/>
+        </w:rPr>
+        <w:t xml:space="preserve">def </w:t>
+      </w:r>
+      <w:proofErr w:type="spellStart"/>
+      <w:r>
+        <w:rPr>
+          <w:rFonts w:ascii="Courier New" w:eastAsia="Times New Roman" w:hAnsi="Courier New" w:cs="Courier New"/>
+          <w:color w:val="FFC66D"/>
+          <w:kern w:val="0"/>
+          <w:sz w:val="20"/>
+          <w:szCs w:val="20"/>
+          <w:lang w:val="en-US"/>
+          <w14:ligatures w14:val="none"/>
+        </w:rPr>
+        <w:t>mod_function_decorator</w:t>
+      </w:r>
+      <w:proofErr w:type="spellEnd"/>
+      <w:r>
+        <w:rPr>
+          <w:rFonts w:ascii="Courier New" w:eastAsia="Times New Roman" w:hAnsi="Courier New" w:cs="Courier New"/>
+          <w:color w:val="A9B7C6"/>
+          <w:kern w:val="0"/>
+          <w:sz w:val="20"/>
+          <w:szCs w:val="20"/>
+          <w:lang w:val="en-US"/>
+          <w14:ligatures w14:val="none"/>
+        </w:rPr>
+        <w:t>(</w:t>
+      </w:r>
+      <w:proofErr w:type="spellStart"/>
+      <w:r>
+        <w:rPr>
+          <w:rFonts w:ascii="Courier New" w:eastAsia="Times New Roman" w:hAnsi="Courier New" w:cs="Courier New"/>
+          <w:color w:val="A9B7C6"/>
+          <w:kern w:val="0"/>
+          <w:sz w:val="20"/>
+          <w:szCs w:val="20"/>
+          <w:lang w:val="en-US"/>
+          <w14:ligatures w14:val="none"/>
+        </w:rPr>
+        <w:t>func</w:t>
+      </w:r>
+      <w:proofErr w:type="spellEnd"/>
+      <w:r>
+        <w:rPr>
+          <w:rFonts w:ascii="Courier New" w:eastAsia="Times New Roman" w:hAnsi="Courier New" w:cs="Courier New"/>
+          <w:color w:val="A9B7C6"/>
+          <w:kern w:val="0"/>
+          <w:sz w:val="20"/>
+          <w:szCs w:val="20"/>
+          <w:lang w:val="en-US"/>
+          <w14:ligatures w14:val="none"/>
+        </w:rPr>
+        <w:t>):</w:t>
+      </w:r>
+      <w:r>
+        <w:rPr>
+          <w:rFonts w:ascii="Courier New" w:eastAsia="Times New Roman" w:hAnsi="Courier New" w:cs="Courier New"/>
+          <w:color w:val="A9B7C6"/>
+          <w:kern w:val="0"/>
+          <w:sz w:val="20"/>
+          <w:szCs w:val="20"/>
+          <w:lang w:val="en-US"/>
+          <w14:ligatures w14:val="none"/>
+        </w:rPr>
+        <w:br/>
+        <w:t xml:space="preserve">    </w:t>
+      </w:r>
+      <w:r>
+        <w:rPr>
+          <w:rFonts w:ascii="Courier New" w:eastAsia="Times New Roman" w:hAnsi="Courier New" w:cs="Courier New"/>
+          <w:color w:val="CC7832"/>
+          <w:kern w:val="0"/>
+          <w:sz w:val="20"/>
+          <w:szCs w:val="20"/>
+          <w:lang w:val="en-US"/>
+          <w14:ligatures w14:val="none"/>
+        </w:rPr>
+        <w:t xml:space="preserve">def </w:t>
+      </w:r>
+      <w:proofErr w:type="gramStart"/>
+      <w:r>
+        <w:rPr>
+          <w:rFonts w:ascii="Courier New" w:eastAsia="Times New Roman" w:hAnsi="Courier New" w:cs="Courier New"/>
+          <w:color w:val="FFC66D"/>
+          <w:kern w:val="0"/>
+          <w:sz w:val="20"/>
+          <w:szCs w:val="20"/>
+          <w:lang w:val="en-US"/>
+          <w14:ligatures w14:val="none"/>
+        </w:rPr>
+        <w:t>inner</w:t>
+      </w:r>
+      <w:r>
+        <w:rPr>
+          <w:rFonts w:ascii="Courier New" w:eastAsia="Times New Roman" w:hAnsi="Courier New" w:cs="Courier New"/>
+          <w:color w:val="A9B7C6"/>
+          <w:kern w:val="0"/>
+          <w:sz w:val="20"/>
+          <w:szCs w:val="20"/>
+          <w:lang w:val="en-US"/>
+          <w14:ligatures w14:val="none"/>
+        </w:rPr>
+        <w:t>(</w:t>
+      </w:r>
+      <w:proofErr w:type="gramEnd"/>
+      <w:r>
+        <w:rPr>
+          <w:rFonts w:ascii="Courier New" w:eastAsia="Times New Roman" w:hAnsi="Courier New" w:cs="Courier New"/>
+          <w:color w:val="A9B7C6"/>
+          <w:kern w:val="0"/>
+          <w:sz w:val="20"/>
+          <w:szCs w:val="20"/>
+          <w:lang w:val="en-US"/>
+          <w14:ligatures w14:val="none"/>
+        </w:rPr>
+        <w:t>):</w:t>
+      </w:r>
+      <w:r>
+        <w:rPr>
+          <w:rFonts w:ascii="Courier New" w:eastAsia="Times New Roman" w:hAnsi="Courier New" w:cs="Courier New"/>
+          <w:color w:val="A9B7C6"/>
+          <w:kern w:val="0"/>
+          <w:sz w:val="20"/>
+          <w:szCs w:val="20"/>
+          <w:lang w:val="en-US"/>
+          <w14:ligatures w14:val="none"/>
+        </w:rPr>
+        <w:br/>
+        <w:t xml:space="preserve">        </w:t>
+      </w:r>
+      <w:proofErr w:type="spellStart"/>
+      <w:r>
+        <w:rPr>
+          <w:rFonts w:ascii="Courier New" w:eastAsia="Times New Roman" w:hAnsi="Courier New" w:cs="Courier New"/>
+          <w:color w:val="A9B7C6"/>
+          <w:kern w:val="0"/>
+          <w:sz w:val="20"/>
+          <w:szCs w:val="20"/>
+          <w:lang w:val="en-US"/>
+          <w14:ligatures w14:val="none"/>
+        </w:rPr>
+        <w:t>func</w:t>
+      </w:r>
+      <w:proofErr w:type="spellEnd"/>
+      <w:r>
+        <w:rPr>
+          <w:rFonts w:ascii="Courier New" w:eastAsia="Times New Roman" w:hAnsi="Courier New" w:cs="Courier New"/>
+          <w:color w:val="A9B7C6"/>
+          <w:kern w:val="0"/>
+          <w:sz w:val="20"/>
+          <w:szCs w:val="20"/>
+          <w:lang w:val="en-US"/>
+          <w14:ligatures w14:val="none"/>
+        </w:rPr>
+        <w:t>()</w:t>
+      </w:r>
+      <w:r>
+        <w:rPr>
+          <w:rFonts w:ascii="Courier New" w:eastAsia="Times New Roman" w:hAnsi="Courier New" w:cs="Courier New"/>
+          <w:color w:val="A9B7C6"/>
+          <w:kern w:val="0"/>
+          <w:sz w:val="20"/>
+          <w:szCs w:val="20"/>
+          <w:lang w:val="en-US"/>
+          <w14:ligatures w14:val="none"/>
+        </w:rPr>
+        <w:br/>
+        <w:t xml:space="preserve">        </w:t>
+      </w:r>
+      <w:r>
+        <w:rPr>
+          <w:rFonts w:ascii="Courier New" w:eastAsia="Times New Roman" w:hAnsi="Courier New" w:cs="Courier New"/>
+          <w:color w:val="8888C6"/>
+          <w:kern w:val="0"/>
+          <w:sz w:val="20"/>
+          <w:szCs w:val="20"/>
+          <w:lang w:val="en-US"/>
+          <w14:ligatures w14:val="none"/>
+        </w:rPr>
+        <w:t>print</w:t>
+      </w:r>
+      <w:r>
+        <w:rPr>
+          <w:rFonts w:ascii="Courier New" w:eastAsia="Times New Roman" w:hAnsi="Courier New" w:cs="Courier New"/>
+          <w:color w:val="A9B7C6"/>
+          <w:kern w:val="0"/>
+          <w:sz w:val="20"/>
+          <w:szCs w:val="20"/>
+          <w:lang w:val="en-US"/>
+          <w14:ligatures w14:val="none"/>
+        </w:rPr>
+        <w:t>(</w:t>
+      </w:r>
+      <w:r>
+        <w:rPr>
+          <w:rFonts w:ascii="Courier New" w:eastAsia="Times New Roman" w:hAnsi="Courier New" w:cs="Courier New"/>
+          <w:color w:val="6A8759"/>
+          <w:kern w:val="0"/>
+          <w:sz w:val="20"/>
+          <w:szCs w:val="20"/>
+          <w:lang w:val="en-US"/>
+          <w14:ligatures w14:val="none"/>
+        </w:rPr>
+        <w:t xml:space="preserve">"Decorator had modified </w:t>
+      </w:r>
+      <w:proofErr w:type="spellStart"/>
+      <w:r>
+        <w:rPr>
+          <w:rFonts w:ascii="Courier New" w:eastAsia="Times New Roman" w:hAnsi="Courier New" w:cs="Courier New"/>
+          <w:color w:val="6A8759"/>
+          <w:kern w:val="0"/>
+          <w:sz w:val="20"/>
+          <w:szCs w:val="20"/>
+          <w:lang w:val="en-US"/>
+          <w14:ligatures w14:val="none"/>
+        </w:rPr>
+        <w:t>my_function</w:t>
+      </w:r>
+      <w:proofErr w:type="spellEnd"/>
+      <w:r>
+        <w:rPr>
+          <w:rFonts w:ascii="Courier New" w:eastAsia="Times New Roman" w:hAnsi="Courier New" w:cs="Courier New"/>
+          <w:color w:val="6A8759"/>
+          <w:kern w:val="0"/>
+          <w:sz w:val="20"/>
+          <w:szCs w:val="20"/>
+          <w:lang w:val="en-US"/>
+          <w14:ligatures w14:val="none"/>
+        </w:rPr>
+        <w:t xml:space="preserve"> output"</w:t>
+      </w:r>
+      <w:r>
+        <w:rPr>
+          <w:rFonts w:ascii="Courier New" w:eastAsia="Times New Roman" w:hAnsi="Courier New" w:cs="Courier New"/>
+          <w:color w:val="A9B7C6"/>
+          <w:kern w:val="0"/>
+          <w:sz w:val="20"/>
+          <w:szCs w:val="20"/>
+          <w:lang w:val="en-US"/>
+          <w14:ligatures w14:val="none"/>
+        </w:rPr>
+        <w:t>)</w:t>
+      </w:r>
+      <w:r>
+        <w:rPr>
+          <w:rFonts w:ascii="Courier New" w:eastAsia="Times New Roman" w:hAnsi="Courier New" w:cs="Courier New"/>
+          <w:color w:val="A9B7C6"/>
+          <w:kern w:val="0"/>
+          <w:sz w:val="20"/>
+          <w:szCs w:val="20"/>
+          <w:lang w:val="en-US"/>
+          <w14:ligatures w14:val="none"/>
+        </w:rPr>
+        <w:br/>
+        <w:t xml:space="preserve">    </w:t>
+      </w:r>
+      <w:r>
+        <w:rPr>
+          <w:rFonts w:ascii="Courier New" w:eastAsia="Times New Roman" w:hAnsi="Courier New" w:cs="Courier New"/>
+          <w:color w:val="CC7832"/>
+          <w:kern w:val="0"/>
+          <w:sz w:val="20"/>
+          <w:szCs w:val="20"/>
+          <w:lang w:val="en-US"/>
+          <w14:ligatures w14:val="none"/>
+        </w:rPr>
+        <w:t xml:space="preserve">return </w:t>
+      </w:r>
+      <w:r>
+        <w:rPr>
+          <w:rFonts w:ascii="Courier New" w:eastAsia="Times New Roman" w:hAnsi="Courier New" w:cs="Courier New"/>
+          <w:color w:val="A9B7C6"/>
+          <w:kern w:val="0"/>
+          <w:sz w:val="20"/>
+          <w:szCs w:val="20"/>
+          <w:lang w:val="en-US"/>
+          <w14:ligatures w14:val="none"/>
+        </w:rPr>
+        <w:t>inner</w:t>
+      </w:r>
+      <w:r>
+        <w:rPr>
+          <w:rFonts w:ascii="Courier New" w:eastAsia="Times New Roman" w:hAnsi="Courier New" w:cs="Courier New"/>
+          <w:color w:val="A9B7C6"/>
+          <w:kern w:val="0"/>
+          <w:sz w:val="20"/>
+          <w:szCs w:val="20"/>
+          <w:lang w:val="en-US"/>
+          <w14:ligatures w14:val="none"/>
+        </w:rPr>
+        <w:br/>
+      </w:r>
+      <w:r>
+        <w:rPr>
+          <w:rFonts w:ascii="Courier New" w:eastAsia="Times New Roman" w:hAnsi="Courier New" w:cs="Courier New"/>
+          <w:color w:val="A9B7C6"/>
+          <w:kern w:val="0"/>
+          <w:sz w:val="20"/>
+          <w:szCs w:val="20"/>
+          <w:lang w:val="en-US"/>
+          <w14:ligatures w14:val="none"/>
+        </w:rPr>
+        <w:br/>
+      </w:r>
+      <w:r>
+        <w:rPr>
+          <w:rFonts w:ascii="Courier New" w:eastAsia="Times New Roman" w:hAnsi="Courier New" w:cs="Courier New"/>
+          <w:color w:val="BBB529"/>
+          <w:kern w:val="0"/>
+          <w:sz w:val="20"/>
+          <w:szCs w:val="20"/>
+          <w:lang w:val="en-US"/>
+          <w14:ligatures w14:val="none"/>
+        </w:rPr>
+        <w:t>@mod_function_decorator</w:t>
+      </w:r>
+      <w:r>
+        <w:rPr>
+          <w:rFonts w:ascii="Courier New" w:eastAsia="Times New Roman" w:hAnsi="Courier New" w:cs="Courier New"/>
+          <w:color w:val="BBB529"/>
+          <w:kern w:val="0"/>
+          <w:sz w:val="20"/>
+          <w:szCs w:val="20"/>
+          <w:lang w:val="en-US"/>
+          <w14:ligatures w14:val="none"/>
+        </w:rPr>
+        <w:br/>
+      </w:r>
+      <w:r>
+        <w:rPr>
+          <w:rFonts w:ascii="Courier New" w:eastAsia="Times New Roman" w:hAnsi="Courier New" w:cs="Courier New"/>
+          <w:color w:val="CC7832"/>
+          <w:kern w:val="0"/>
+          <w:sz w:val="20"/>
+          <w:szCs w:val="20"/>
+          <w:lang w:val="en-US"/>
+          <w14:ligatures w14:val="none"/>
+        </w:rPr>
+        <w:t xml:space="preserve">def </w:t>
+      </w:r>
+      <w:proofErr w:type="spellStart"/>
+      <w:r>
+        <w:rPr>
+          <w:rFonts w:ascii="Courier New" w:eastAsia="Times New Roman" w:hAnsi="Courier New" w:cs="Courier New"/>
+          <w:color w:val="FFC66D"/>
+          <w:kern w:val="0"/>
+          <w:sz w:val="20"/>
+          <w:szCs w:val="20"/>
+          <w:lang w:val="en-US"/>
+          <w14:ligatures w14:val="none"/>
+        </w:rPr>
+        <w:t>my_function</w:t>
+      </w:r>
+      <w:proofErr w:type="spellEnd"/>
+      <w:r>
+        <w:rPr>
+          <w:rFonts w:ascii="Courier New" w:eastAsia="Times New Roman" w:hAnsi="Courier New" w:cs="Courier New"/>
+          <w:color w:val="A9B7C6"/>
+          <w:kern w:val="0"/>
+          <w:sz w:val="20"/>
+          <w:szCs w:val="20"/>
+          <w:lang w:val="en-US"/>
+          <w14:ligatures w14:val="none"/>
+        </w:rPr>
+        <w:t>():</w:t>
+      </w:r>
+      <w:r>
+        <w:rPr>
+          <w:rFonts w:ascii="Courier New" w:eastAsia="Times New Roman" w:hAnsi="Courier New" w:cs="Courier New"/>
+          <w:color w:val="A9B7C6"/>
+          <w:kern w:val="0"/>
+          <w:sz w:val="20"/>
+          <w:szCs w:val="20"/>
+          <w:lang w:val="en-US"/>
+          <w14:ligatures w14:val="none"/>
+        </w:rPr>
+        <w:br/>
+        <w:t xml:space="preserve">    </w:t>
+      </w:r>
+      <w:r>
+        <w:rPr>
+          <w:rFonts w:ascii="Courier New" w:eastAsia="Times New Roman" w:hAnsi="Courier New" w:cs="Courier New"/>
+          <w:color w:val="8888C6"/>
+          <w:kern w:val="0"/>
+          <w:sz w:val="20"/>
+          <w:szCs w:val="20"/>
+          <w:lang w:val="en-US"/>
+          <w14:ligatures w14:val="none"/>
+        </w:rPr>
+        <w:t>print</w:t>
+      </w:r>
+      <w:r>
+        <w:rPr>
+          <w:rFonts w:ascii="Courier New" w:eastAsia="Times New Roman" w:hAnsi="Courier New" w:cs="Courier New"/>
+          <w:color w:val="A9B7C6"/>
+          <w:kern w:val="0"/>
+          <w:sz w:val="20"/>
+          <w:szCs w:val="20"/>
+          <w:lang w:val="en-US"/>
+          <w14:ligatures w14:val="none"/>
+        </w:rPr>
+        <w:t>(</w:t>
+      </w:r>
+      <w:r>
+        <w:rPr>
+          <w:rFonts w:ascii="Courier New" w:eastAsia="Times New Roman" w:hAnsi="Courier New" w:cs="Courier New"/>
+          <w:color w:val="6A8759"/>
+          <w:kern w:val="0"/>
+          <w:sz w:val="20"/>
+          <w:szCs w:val="20"/>
+          <w:lang w:val="en-US"/>
+          <w14:ligatures w14:val="none"/>
+        </w:rPr>
+        <w:t>"Function is called"</w:t>
+      </w:r>
+      <w:r>
+        <w:rPr>
+          <w:rFonts w:ascii="Courier New" w:eastAsia="Times New Roman" w:hAnsi="Courier New" w:cs="Courier New"/>
+          <w:color w:val="A9B7C6"/>
+          <w:kern w:val="0"/>
+          <w:sz w:val="20"/>
+          <w:szCs w:val="20"/>
+          <w:lang w:val="en-US"/>
+          <w14:ligatures w14:val="none"/>
+        </w:rPr>
+        <w:t>)</w:t>
+      </w:r>
+      <w:r>
+        <w:rPr>
+          <w:rFonts w:ascii="Courier New" w:eastAsia="Times New Roman" w:hAnsi="Courier New" w:cs="Courier New"/>
+          <w:color w:val="A9B7C6"/>
+          <w:kern w:val="0"/>
+          <w:sz w:val="20"/>
+          <w:szCs w:val="20"/>
+          <w:lang w:val="en-US"/>
+          <w14:ligatures w14:val="none"/>
+        </w:rPr>
+        <w:br/>
+      </w:r>
+      <w:r>
+        <w:rPr>
+          <w:rFonts w:ascii="Courier New" w:eastAsia="Times New Roman" w:hAnsi="Courier New" w:cs="Courier New"/>
+          <w:color w:val="A9B7C6"/>
+          <w:kern w:val="0"/>
+          <w:sz w:val="20"/>
+          <w:szCs w:val="20"/>
+          <w:lang w:val="en-US"/>
+          <w14:ligatures w14:val="none"/>
+        </w:rPr>
+        <w:br/>
+      </w:r>
+      <w:proofErr w:type="spellStart"/>
+      <w:r>
+        <w:rPr>
+          <w:rFonts w:ascii="Courier New" w:eastAsia="Times New Roman" w:hAnsi="Courier New" w:cs="Courier New"/>
+          <w:color w:val="A9B7C6"/>
+          <w:kern w:val="0"/>
+          <w:sz w:val="20"/>
+          <w:szCs w:val="20"/>
+          <w:lang w:val="en-US"/>
+          <w14:ligatures w14:val="none"/>
+        </w:rPr>
+        <w:t>my_function</w:t>
+      </w:r>
+      <w:proofErr w:type="spellEnd"/>
+      <w:r>
+        <w:rPr>
+          <w:rFonts w:ascii="Courier New" w:eastAsia="Times New Roman" w:hAnsi="Courier New" w:cs="Courier New"/>
+          <w:color w:val="A9B7C6"/>
+          <w:kern w:val="0"/>
+          <w:sz w:val="20"/>
+          <w:szCs w:val="20"/>
+          <w:lang w:val="en-US"/>
+          <w14:ligatures w14:val="none"/>
+        </w:rPr>
+        <w:t>()</w:t>
+      </w:r>
+    </w:p>
+    <w:p>
+      <w:pPr>
+        <w:spacing w:line="720" w:lineRule="auto"/>
+        <w:jc w:val="both"/>
+        <w:rPr>
+          <w:rFonts w:ascii="Georgia" w:hAnsi="Georgia"/>
+          <w:sz w:val="24"/>
+          <w:szCs w:val="24"/>
+        </w:rPr>
+      </w:pPr>
+    </w:p>
+    <w:p>
+      <w:pPr>
+        <w:spacing w:line="720" w:lineRule="auto"/>
+        <w:jc w:val="both"/>
+        <w:rPr>
+          <w:rFonts w:ascii="Georgia" w:hAnsi="Georgia"/>
+          <w:sz w:val="24"/>
+          <w:szCs w:val="24"/>
+        </w:rPr>
+      </w:pPr>
+      <w:proofErr w:type="gramStart"/>
+      <w:r>
+        <w:rPr>
+          <w:rFonts w:ascii="Georgia" w:hAnsi="Georgia"/>
+          <w:sz w:val="24"/>
+          <w:szCs w:val="24"/>
+        </w:rPr>
+        <w:t>output;</w:t>
+      </w:r>
+      <w:proofErr w:type="gramEnd"/>
+    </w:p>
+    <w:p>
+      <w:pPr>
+        <w:spacing w:line="720" w:lineRule="auto"/>
+        <w:jc w:val="both"/>
+        <w:rPr>
+          <w:rFonts w:ascii="Georgia" w:hAnsi="Georgia"/>
+          <w:sz w:val="24"/>
+          <w:szCs w:val="24"/>
+        </w:rPr>
+      </w:pPr>
+      <w:r>
+        <w:rPr>
+          <w:rFonts w:ascii="Georgia" w:hAnsi="Georgia"/>
+          <w:sz w:val="24"/>
+          <w:szCs w:val="24"/>
+        </w:rPr>
+        <w:t xml:space="preserve">Function is </w:t>
+      </w:r>
+      <w:proofErr w:type="gramStart"/>
+      <w:r>
+        <w:rPr>
+          <w:rFonts w:ascii="Georgia" w:hAnsi="Georgia"/>
+          <w:sz w:val="24"/>
+          <w:szCs w:val="24"/>
+        </w:rPr>
+        <w:t>called</w:t>
+      </w:r>
+      <w:proofErr w:type="gramEnd"/>
+    </w:p>
+    <w:p>
+      <w:pPr>
+        <w:spacing w:line="720" w:lineRule="auto"/>
+        <w:jc w:val="both"/>
+        <w:rPr>
+          <w:rFonts w:ascii="Georgia" w:hAnsi="Georgia"/>
+          <w:sz w:val="24"/>
+          <w:szCs w:val="24"/>
+        </w:rPr>
+      </w:pPr>
+      <w:r>
+        <w:rPr>
+          <w:rFonts w:ascii="Georgia" w:hAnsi="Georgia"/>
+          <w:sz w:val="24"/>
+          <w:szCs w:val="24"/>
+        </w:rPr>
+        <w:t xml:space="preserve">Decorator had modified </w:t>
+      </w:r>
+      <w:proofErr w:type="spellStart"/>
+      <w:r>
+        <w:rPr>
+          <w:rFonts w:ascii="Georgia" w:hAnsi="Georgia"/>
+          <w:sz w:val="24"/>
+          <w:szCs w:val="24"/>
+        </w:rPr>
+        <w:t>my_function</w:t>
+      </w:r>
+      <w:proofErr w:type="spellEnd"/>
+      <w:r>
+        <w:rPr>
+          <w:rFonts w:ascii="Georgia" w:hAnsi="Georgia"/>
+          <w:sz w:val="24"/>
+          <w:szCs w:val="24"/>
+        </w:rPr>
+        <w:t xml:space="preserve"> output</w:t>
       </w:r>
     </w:p>
     <w:p>
@@ -681,6 +1372,60 @@
       <w:contextualSpacing/>
     </w:pPr>
   </w:style>
+  <w:style w:type="paragraph" w:styleId="HTMLPreformatted">
+    <w:name w:val="HTML Preformatted"/>
+    <w:basedOn w:val="Normal"/>
+    <w:link w:val="HTMLPreformattedChar"/>
+    <w:uiPriority w:val="99"/>
+    <w:semiHidden/>
+    <w:unhideWhenUsed/>
+    <w:rsid w:val="008F06E6"/>
+    <w:pPr>
+      <w:tabs>
+        <w:tab w:val="left" w:pos="916"/>
+        <w:tab w:val="left" w:pos="1832"/>
+        <w:tab w:val="left" w:pos="2748"/>
+        <w:tab w:val="left" w:pos="3664"/>
+        <w:tab w:val="left" w:pos="4580"/>
+        <w:tab w:val="left" w:pos="5496"/>
+        <w:tab w:val="left" w:pos="6412"/>
+        <w:tab w:val="left" w:pos="7328"/>
+        <w:tab w:val="left" w:pos="8244"/>
+        <w:tab w:val="left" w:pos="9160"/>
+        <w:tab w:val="left" w:pos="10076"/>
+        <w:tab w:val="left" w:pos="10992"/>
+        <w:tab w:val="left" w:pos="11908"/>
+        <w:tab w:val="left" w:pos="12824"/>
+        <w:tab w:val="left" w:pos="13740"/>
+        <w:tab w:val="left" w:pos="14656"/>
+      </w:tabs>
+      <w:spacing w:after="0" w:line="240" w:lineRule="auto"/>
+    </w:pPr>
+    <w:rPr>
+      <w:rFonts w:ascii="Courier New" w:eastAsia="Times New Roman" w:hAnsi="Courier New" w:cs="Courier New"/>
+      <w:kern w:val="0"/>
+      <w:sz w:val="20"/>
+      <w:szCs w:val="20"/>
+      <w:lang w:val="en-US"/>
+      <w14:ligatures w14:val="none"/>
+    </w:rPr>
+  </w:style>
+  <w:style w:type="character" w:customStyle="1" w:styleId="HTMLPreformattedChar">
+    <w:name w:val="HTML Preformatted Char"/>
+    <w:basedOn w:val="DefaultParagraphFont"/>
+    <w:link w:val="HTMLPreformatted"/>
+    <w:uiPriority w:val="99"/>
+    <w:semiHidden/>
+    <w:rsid w:val="008F06E6"/>
+    <w:rPr>
+      <w:rFonts w:ascii="Courier New" w:eastAsia="Times New Roman" w:hAnsi="Courier New" w:cs="Courier New"/>
+      <w:kern w:val="0"/>
+      <w:sz w:val="20"/>
+      <w:szCs w:val="20"/>
+      <w:lang w:val="en-US"/>
+      <w14:ligatures w14:val="none"/>
+    </w:rPr>
+  </w:style>
 </w:styles>
 </file>
 

</xml_diff>